<commit_message>
Contact page finished, just waiting for SendGrid to approve account
</commit_message>
<xml_diff>
--- a/public/docs/Customer-Service-Representative-Job-Description.docx
+++ b/public/docs/Customer-Service-Representative-Job-Description.docx
@@ -793,36 +793,6 @@
     </w:p>
     <w:p>
       <w:pPr>
-        <w:pStyle w:val="NormalWeb"/>
-        <w:numPr>
-          <w:ilvl w:val="0"/>
-          <w:numId w:val="30"/>
-        </w:numPr>
-        <w:shd w:val="clear" w:color="auto" w:fill="FFFFFF"/>
-        <w:spacing w:before="0" w:beforeAutospacing="0" w:after="150" w:afterAutospacing="0"/>
-        <w:rPr>
-          <w:color w:val="333333"/>
-        </w:rPr>
-      </w:pPr>
-      <w:r>
-        <w:rPr>
-          <w:color w:val="333333"/>
-        </w:rPr>
-        <w:t>At least 1 year experience with the product or service to which the specialist will be assigned preferred</w:t>
-      </w:r>
-    </w:p>
-    <w:p>
-      <w:pPr>
-        <w:rPr>
-          <w:rFonts w:ascii="Times New Roman" w:hAnsi="Times New Roman" w:cs="Times New Roman"/>
-          <w:b/>
-          <w:sz w:val="24"/>
-          <w:szCs w:val="24"/>
-        </w:rPr>
-      </w:pPr>
-    </w:p>
-    <w:p>
-      <w:pPr>
         <w:rPr>
           <w:rFonts w:ascii="Times New Roman" w:hAnsi="Times New Roman" w:cs="Times New Roman"/>
           <w:b/>
@@ -885,27 +855,7 @@
           <w:sz w:val="24"/>
           <w:szCs w:val="24"/>
         </w:rPr>
-        <w:t xml:space="preserve">Must be able to </w:t>
-      </w:r>
-      <w:proofErr w:type="gramStart"/>
-      <w:r>
-        <w:rPr>
-          <w:rFonts w:ascii="Times New Roman" w:hAnsi="Times New Roman" w:cs="Times New Roman"/>
-          <w:color w:val="auto"/>
-          <w:sz w:val="24"/>
-          <w:szCs w:val="24"/>
-        </w:rPr>
-        <w:t>lift up</w:t>
-      </w:r>
-      <w:proofErr w:type="gramEnd"/>
-      <w:r>
-        <w:rPr>
-          <w:rFonts w:ascii="Times New Roman" w:hAnsi="Times New Roman" w:cs="Times New Roman"/>
-          <w:color w:val="auto"/>
-          <w:sz w:val="24"/>
-          <w:szCs w:val="24"/>
-        </w:rPr>
-        <w:t xml:space="preserve"> to </w:t>
+        <w:t xml:space="preserve">Must be able to lift up to </w:t>
       </w:r>
       <w:r>
         <w:rPr>
@@ -6387,6 +6337,7 @@
   <w:style w:type="character" w:default="1" w:styleId="DefaultParagraphFont">
     <w:name w:val="Default Paragraph Font"/>
     <w:uiPriority w:val="1"/>
+    <w:semiHidden/>
     <w:unhideWhenUsed/>
   </w:style>
   <w:style w:type="table" w:default="1" w:styleId="TableNormal">

</xml_diff>